<commit_message>
Heri: Update file dokumentasi
</commit_message>
<xml_diff>
--- a/dokumentasi/Dokumentasi.docx
+++ b/dokumentasi/Dokumentasi.docx
@@ -1818,17 +1818,43 @@
           <w:sz w:val="24"/>
         </w:rPr>
       </w:pPr>
-      <w:bookmarkStart w:id="0" w:name="_GoBack"/>
+    </w:p>
+    <w:p>
+      <w:pPr>
+        <w:jc w:val="both"/>
+        <w:rPr>
+          <w:rFonts w:ascii="Times New Roman" w:hAnsi="Times New Roman" w:cs="Times New Roman"/>
+          <w:sz w:val="24"/>
+        </w:rPr>
+      </w:pPr>
+    </w:p>
+    <w:p>
+      <w:pPr>
+        <w:jc w:val="both"/>
+        <w:rPr>
+          <w:rFonts w:ascii="Times New Roman" w:hAnsi="Times New Roman" w:cs="Times New Roman"/>
+          <w:sz w:val="24"/>
+        </w:rPr>
+      </w:pPr>
+    </w:p>
+    <w:p>
+      <w:pPr>
+        <w:jc w:val="both"/>
+        <w:rPr>
+          <w:rFonts w:ascii="Times New Roman" w:hAnsi="Times New Roman" w:cs="Times New Roman"/>
+          <w:sz w:val="24"/>
+        </w:rPr>
+      </w:pPr>
       <w:r>
         <w:rPr>
           <w:noProof/>
         </w:rPr>
         <w:lastRenderedPageBreak/>
         <w:drawing>
-          <wp:inline distT="0" distB="0" distL="0" distR="0" wp14:anchorId="7E9F3F2A" wp14:editId="219AD43E">
-            <wp:extent cx="5760720" cy="1819910"/>
-            <wp:effectExtent l="0" t="0" r="0" b="8890"/>
-            <wp:docPr id="14" name="Picture 14"/>
+          <wp:inline distT="0" distB="0" distL="0" distR="0" wp14:anchorId="5E290F2F" wp14:editId="333773D3">
+            <wp:extent cx="5760720" cy="4630420"/>
+            <wp:effectExtent l="0" t="0" r="0" b="0"/>
+            <wp:docPr id="15" name="Picture 15"/>
             <wp:cNvGraphicFramePr>
               <a:graphicFrameLocks xmlns:a="http://schemas.openxmlformats.org/drawingml/2006/main" noChangeAspect="1"/>
             </wp:cNvGraphicFramePr>
@@ -1848,7 +1874,7 @@
                   <pic:spPr>
                     <a:xfrm>
                       <a:off x="0" y="0"/>
-                      <a:ext cx="5760720" cy="1819910"/>
+                      <a:ext cx="5760720" cy="4630420"/>
                     </a:xfrm>
                     <a:prstGeom prst="rect">
                       <a:avLst/>
@@ -1860,71 +1886,144 @@
           </wp:inline>
         </w:drawing>
       </w:r>
-      <w:bookmarkEnd w:id="0"/>
-    </w:p>
-    <w:p>
-      <w:pPr>
-        <w:jc w:val="both"/>
-        <w:rPr>
-          <w:rFonts w:ascii="Times New Roman" w:hAnsi="Times New Roman" w:cs="Times New Roman"/>
-          <w:sz w:val="24"/>
-        </w:rPr>
-      </w:pPr>
-      <w:r>
-        <w:rPr>
-          <w:rFonts w:ascii="Times New Roman" w:hAnsi="Times New Roman" w:cs="Times New Roman"/>
-          <w:sz w:val="24"/>
-        </w:rPr>
-        <w:t xml:space="preserve">Program HTML di atas membuat bagian footer untuk suatu halaman web. </w:t>
-      </w:r>
-    </w:p>
-    <w:p>
-      <w:pPr>
-        <w:jc w:val="both"/>
-        <w:rPr>
-          <w:rFonts w:ascii="Times New Roman" w:hAnsi="Times New Roman" w:cs="Times New Roman"/>
-          <w:sz w:val="24"/>
-        </w:rPr>
-      </w:pPr>
-      <w:r>
-        <w:rPr>
-          <w:rFonts w:ascii="Times New Roman" w:hAnsi="Times New Roman" w:cs="Times New Roman"/>
-          <w:sz w:val="24"/>
-        </w:rPr>
-        <w:t>&lt;div class="mt-5 bg-footer text-center"&gt;: Membuat suatu div (blok) dengan kelas "mt-5" untuk memberikan margin-top sebesar 5 satuan, kelas "bg-footer" untuk memberikan warna latar belakang sesuai dengan gaya footer, dan kelas "text-center" untuk membuat teks di dalamnya menjadi bera</w:t>
-      </w:r>
-      <w:r>
-        <w:rPr>
-          <w:rFonts w:ascii="Times New Roman" w:hAnsi="Times New Roman" w:cs="Times New Roman"/>
-          <w:sz w:val="24"/>
-        </w:rPr>
-        <w:t>da di tengah secara horizontal.</w:t>
-      </w:r>
-    </w:p>
-    <w:p>
-      <w:pPr>
-        <w:jc w:val="both"/>
-        <w:rPr>
-          <w:rFonts w:ascii="Times New Roman" w:hAnsi="Times New Roman" w:cs="Times New Roman"/>
-          <w:sz w:val="24"/>
-        </w:rPr>
-      </w:pPr>
-      <w:r>
-        <w:rPr>
-          <w:rFonts w:ascii="Times New Roman" w:hAnsi="Times New Roman" w:cs="Times New Roman"/>
-          <w:sz w:val="24"/>
-        </w:rPr>
-        <w:t>Dengan demikian, program tersebut membuat suatu bagian footer yang terpusat secara horizontal, dengan teks informasi dan kontak yang dapat dihubungi.</w:t>
-      </w:r>
-    </w:p>
-    <w:p>
-      <w:pPr>
-        <w:jc w:val="both"/>
-        <w:rPr>
-          <w:rFonts w:ascii="Times New Roman" w:hAnsi="Times New Roman" w:cs="Times New Roman"/>
-          <w:sz w:val="24"/>
-        </w:rPr>
-      </w:pPr>
+    </w:p>
+    <w:p>
+      <w:pPr>
+        <w:jc w:val="both"/>
+        <w:rPr>
+          <w:rFonts w:ascii="Times New Roman" w:hAnsi="Times New Roman" w:cs="Times New Roman"/>
+          <w:sz w:val="24"/>
+        </w:rPr>
+      </w:pPr>
+      <w:r>
+        <w:rPr>
+          <w:rFonts w:ascii="Times New Roman" w:hAnsi="Times New Roman" w:cs="Times New Roman"/>
+          <w:sz w:val="24"/>
+        </w:rPr>
+        <w:t>Program HTML di atas</w:t>
+      </w:r>
+      <w:r>
+        <w:rPr>
+          <w:rFonts w:ascii="Times New Roman" w:hAnsi="Times New Roman" w:cs="Times New Roman"/>
+          <w:sz w:val="24"/>
+        </w:rPr>
+        <w:t xml:space="preserve"> adalah sebuah kode untuk menampilkan peta Google Maps dalam sebuah halaman web. </w:t>
+      </w:r>
+    </w:p>
+    <w:p>
+      <w:pPr>
+        <w:jc w:val="both"/>
+        <w:rPr>
+          <w:rFonts w:ascii="Times New Roman" w:hAnsi="Times New Roman" w:cs="Times New Roman"/>
+          <w:sz w:val="24"/>
+        </w:rPr>
+      </w:pPr>
+      <w:r>
+        <w:rPr>
+          <w:rFonts w:ascii="Times New Roman" w:hAnsi="Times New Roman" w:cs="Times New Roman"/>
+          <w:sz w:val="24"/>
+        </w:rPr>
+        <w:t>&lt;div class="container pt-5"&gt;: Menggunakan div dengan kelas "container" untuk menetapkan lebar konten dan "pt-5"</w:t>
+      </w:r>
+      <w:r>
+        <w:rPr>
+          <w:rFonts w:ascii="Times New Roman" w:hAnsi="Times New Roman" w:cs="Times New Roman"/>
+          <w:sz w:val="24"/>
+        </w:rPr>
+        <w:t xml:space="preserve"> untuk memberikan padding atas.</w:t>
+      </w:r>
+    </w:p>
+    <w:p>
+      <w:pPr>
+        <w:jc w:val="both"/>
+        <w:rPr>
+          <w:rFonts w:ascii="Times New Roman" w:hAnsi="Times New Roman" w:cs="Times New Roman"/>
+          <w:sz w:val="24"/>
+        </w:rPr>
+      </w:pPr>
+      <w:r>
+        <w:rPr>
+          <w:rFonts w:ascii="Times New Roman" w:hAnsi="Times New Roman" w:cs="Times New Roman"/>
+          <w:sz w:val="24"/>
+        </w:rPr>
+        <w:t>&lt;h2 class="text-center mb-4"&gt;Lokasi&lt;/h2&gt;: Menampilkan judul "Lokasi" dengan teks tengah (text-center) dan memberikan margin</w:t>
+      </w:r>
+      <w:r>
+        <w:rPr>
+          <w:rFonts w:ascii="Times New Roman" w:hAnsi="Times New Roman" w:cs="Times New Roman"/>
+          <w:sz w:val="24"/>
+        </w:rPr>
+        <w:t xml:space="preserve"> bawah sebesar 4 satuan (mb-4).</w:t>
+      </w:r>
+    </w:p>
+    <w:p>
+      <w:pPr>
+        <w:jc w:val="both"/>
+        <w:rPr>
+          <w:rFonts w:ascii="Times New Roman" w:hAnsi="Times New Roman" w:cs="Times New Roman"/>
+          <w:sz w:val="24"/>
+        </w:rPr>
+      </w:pPr>
+      <w:r>
+        <w:rPr>
+          <w:rFonts w:ascii="Times New Roman" w:hAnsi="Times New Roman" w:cs="Times New Roman"/>
+          <w:sz w:val="24"/>
+        </w:rPr>
+        <w:t>&lt;</w:t>
+      </w:r>
+      <w:proofErr w:type="gramStart"/>
+      <w:r>
+        <w:rPr>
+          <w:rFonts w:ascii="Times New Roman" w:hAnsi="Times New Roman" w:cs="Times New Roman"/>
+          <w:sz w:val="24"/>
+        </w:rPr>
+        <w:t>center</w:t>
+      </w:r>
+      <w:proofErr w:type="gramEnd"/>
+      <w:r>
+        <w:rPr>
+          <w:rFonts w:ascii="Times New Roman" w:hAnsi="Times New Roman" w:cs="Times New Roman"/>
+          <w:sz w:val="24"/>
+        </w:rPr>
+        <w:t>&gt;: Meskipun tag &lt;center&gt; sudah dianggap usang (deprecated), masih digunakan di sini untuk meneng</w:t>
+      </w:r>
+      <w:r>
+        <w:rPr>
+          <w:rFonts w:ascii="Times New Roman" w:hAnsi="Times New Roman" w:cs="Times New Roman"/>
+          <w:sz w:val="24"/>
+        </w:rPr>
+        <w:t>ahkan elemen-elemen berikutnya.</w:t>
+      </w:r>
+    </w:p>
+    <w:p>
+      <w:pPr>
+        <w:jc w:val="both"/>
+        <w:rPr>
+          <w:rFonts w:ascii="Times New Roman" w:hAnsi="Times New Roman" w:cs="Times New Roman"/>
+          <w:sz w:val="24"/>
+        </w:rPr>
+      </w:pPr>
+      <w:r>
+        <w:rPr>
+          <w:rFonts w:ascii="Times New Roman" w:hAnsi="Times New Roman" w:cs="Times New Roman"/>
+          <w:sz w:val="24"/>
+        </w:rPr>
+        <w:t>&lt;div class="card mb-3 w-50"&gt;: Membuat sebuah kartu (card) dengan kelas "card", memberikan margin bawah sebesar 3 satuan (mb-3), dan menetapkan lebar kartu s</w:t>
+      </w:r>
+      <w:r>
+        <w:rPr>
+          <w:rFonts w:ascii="Times New Roman" w:hAnsi="Times New Roman" w:cs="Times New Roman"/>
+          <w:sz w:val="24"/>
+        </w:rPr>
+        <w:t xml:space="preserve">ebesar 50% dari lebar container. </w:t>
+      </w:r>
+      <w:r>
+        <w:rPr>
+          <w:rFonts w:ascii="Times New Roman" w:hAnsi="Times New Roman" w:cs="Times New Roman"/>
+          <w:sz w:val="24"/>
+        </w:rPr>
+        <w:t>Jadi, secara keseluruhan, program ini digunakan untuk menampilkan peta Google Maps dengan judul "Lokasi" dalam sebuah halaman web. Beberapa bagian dari kode yang di-comment out mungkin merupakan potongan kode tambahan yang bisa diaktifkan jika dibutuhkan.</w:t>
+      </w:r>
     </w:p>
     <w:p>
       <w:pPr>
@@ -1947,12 +2046,11 @@
         <w:rPr>
           <w:noProof/>
         </w:rPr>
-        <w:lastRenderedPageBreak/>
         <w:drawing>
-          <wp:inline distT="0" distB="0" distL="0" distR="0" wp14:anchorId="62EBF367" wp14:editId="7063471D">
-            <wp:extent cx="5760720" cy="5452745"/>
-            <wp:effectExtent l="0" t="0" r="0" b="0"/>
-            <wp:docPr id="13" name="Picture 13"/>
+          <wp:inline distT="0" distB="0" distL="0" distR="0" wp14:anchorId="7E9F3F2A" wp14:editId="219AD43E">
+            <wp:extent cx="5760720" cy="1819910"/>
+            <wp:effectExtent l="0" t="0" r="0" b="8890"/>
+            <wp:docPr id="14" name="Picture 14"/>
             <wp:cNvGraphicFramePr>
               <a:graphicFrameLocks xmlns:a="http://schemas.openxmlformats.org/drawingml/2006/main" noChangeAspect="1"/>
             </wp:cNvGraphicFramePr>
@@ -1972,6 +2070,369 @@
                   <pic:spPr>
                     <a:xfrm>
                       <a:off x="0" y="0"/>
+                      <a:ext cx="5760720" cy="1819910"/>
+                    </a:xfrm>
+                    <a:prstGeom prst="rect">
+                      <a:avLst/>
+                    </a:prstGeom>
+                  </pic:spPr>
+                </pic:pic>
+              </a:graphicData>
+            </a:graphic>
+          </wp:inline>
+        </w:drawing>
+      </w:r>
+    </w:p>
+    <w:p>
+      <w:pPr>
+        <w:jc w:val="both"/>
+        <w:rPr>
+          <w:rFonts w:ascii="Times New Roman" w:hAnsi="Times New Roman" w:cs="Times New Roman"/>
+          <w:sz w:val="24"/>
+        </w:rPr>
+      </w:pPr>
+      <w:r>
+        <w:rPr>
+          <w:rFonts w:ascii="Times New Roman" w:hAnsi="Times New Roman" w:cs="Times New Roman"/>
+          <w:sz w:val="24"/>
+        </w:rPr>
+        <w:t xml:space="preserve">Program HTML di atas membuat bagian footer untuk suatu halaman web. </w:t>
+      </w:r>
+    </w:p>
+    <w:p>
+      <w:pPr>
+        <w:jc w:val="both"/>
+        <w:rPr>
+          <w:rFonts w:ascii="Times New Roman" w:hAnsi="Times New Roman" w:cs="Times New Roman"/>
+          <w:sz w:val="24"/>
+        </w:rPr>
+      </w:pPr>
+      <w:r>
+        <w:rPr>
+          <w:rFonts w:ascii="Times New Roman" w:hAnsi="Times New Roman" w:cs="Times New Roman"/>
+          <w:sz w:val="24"/>
+        </w:rPr>
+        <w:t>&lt;div class="mt-5 bg-footer text-center"&gt;: Membuat suatu div (blok) dengan kelas "mt-5" untuk memberikan margin-top sebesar 5 satuan, kelas "bg-footer" untuk memberikan warna latar belakang sesuai dengan gaya footer, dan kelas "text-center" untuk membuat teks di dalamnya menjadi bera</w:t>
+      </w:r>
+      <w:r>
+        <w:rPr>
+          <w:rFonts w:ascii="Times New Roman" w:hAnsi="Times New Roman" w:cs="Times New Roman"/>
+          <w:sz w:val="24"/>
+        </w:rPr>
+        <w:t>da di tengah secara horizontal.</w:t>
+      </w:r>
+    </w:p>
+    <w:p>
+      <w:pPr>
+        <w:jc w:val="both"/>
+        <w:rPr>
+          <w:rFonts w:ascii="Times New Roman" w:hAnsi="Times New Roman" w:cs="Times New Roman"/>
+          <w:sz w:val="24"/>
+        </w:rPr>
+      </w:pPr>
+      <w:r>
+        <w:rPr>
+          <w:rFonts w:ascii="Times New Roman" w:hAnsi="Times New Roman" w:cs="Times New Roman"/>
+          <w:sz w:val="24"/>
+        </w:rPr>
+        <w:t>Dengan demikian, program tersebut membuat suatu bagian footer yang terpusat secara horizontal, dengan teks informasi dan kontak yang dapat dihubungi.</w:t>
+      </w:r>
+    </w:p>
+    <w:p>
+      <w:pPr>
+        <w:jc w:val="both"/>
+        <w:rPr>
+          <w:rFonts w:ascii="Times New Roman" w:hAnsi="Times New Roman" w:cs="Times New Roman"/>
+          <w:sz w:val="24"/>
+        </w:rPr>
+      </w:pPr>
+    </w:p>
+    <w:p>
+      <w:pPr>
+        <w:jc w:val="both"/>
+        <w:rPr>
+          <w:rFonts w:ascii="Times New Roman" w:hAnsi="Times New Roman" w:cs="Times New Roman"/>
+          <w:sz w:val="24"/>
+        </w:rPr>
+      </w:pPr>
+      <w:r>
+        <w:rPr>
+          <w:noProof/>
+        </w:rPr>
+        <w:drawing>
+          <wp:inline distT="0" distB="0" distL="0" distR="0" wp14:anchorId="1142C2B3" wp14:editId="011E3E39">
+            <wp:extent cx="5760720" cy="3467100"/>
+            <wp:effectExtent l="0" t="0" r="0" b="0"/>
+            <wp:docPr id="16" name="Picture 16"/>
+            <wp:cNvGraphicFramePr>
+              <a:graphicFrameLocks xmlns:a="http://schemas.openxmlformats.org/drawingml/2006/main" noChangeAspect="1"/>
+            </wp:cNvGraphicFramePr>
+            <a:graphic xmlns:a="http://schemas.openxmlformats.org/drawingml/2006/main">
+              <a:graphicData uri="http://schemas.openxmlformats.org/drawingml/2006/picture">
+                <pic:pic xmlns:pic="http://schemas.openxmlformats.org/drawingml/2006/picture">
+                  <pic:nvPicPr>
+                    <pic:cNvPr id="1" name=""/>
+                    <pic:cNvPicPr/>
+                  </pic:nvPicPr>
+                  <pic:blipFill>
+                    <a:blip r:embed="rId20"/>
+                    <a:stretch>
+                      <a:fillRect/>
+                    </a:stretch>
+                  </pic:blipFill>
+                  <pic:spPr>
+                    <a:xfrm>
+                      <a:off x="0" y="0"/>
+                      <a:ext cx="5760720" cy="3467100"/>
+                    </a:xfrm>
+                    <a:prstGeom prst="rect">
+                      <a:avLst/>
+                    </a:prstGeom>
+                  </pic:spPr>
+                </pic:pic>
+              </a:graphicData>
+            </a:graphic>
+          </wp:inline>
+        </w:drawing>
+      </w:r>
+    </w:p>
+    <w:p>
+      <w:pPr>
+        <w:jc w:val="both"/>
+        <w:rPr>
+          <w:rFonts w:ascii="Times New Roman" w:hAnsi="Times New Roman" w:cs="Times New Roman"/>
+          <w:sz w:val="24"/>
+        </w:rPr>
+      </w:pPr>
+      <w:r>
+        <w:rPr>
+          <w:rFonts w:ascii="Times New Roman" w:hAnsi="Times New Roman" w:cs="Times New Roman"/>
+          <w:sz w:val="24"/>
+        </w:rPr>
+        <w:lastRenderedPageBreak/>
+        <w:t>Program HTML di atas merupakan representa</w:t>
+      </w:r>
+      <w:bookmarkStart w:id="0" w:name="_GoBack"/>
+      <w:bookmarkEnd w:id="0"/>
+      <w:r>
+        <w:rPr>
+          <w:rFonts w:ascii="Times New Roman" w:hAnsi="Times New Roman" w:cs="Times New Roman"/>
+          <w:sz w:val="24"/>
+        </w:rPr>
+        <w:t>si markup untuk membangun suatu bagian dari tampilan halaman web. Berikut adalah penjelasan singkat ele</w:t>
+      </w:r>
+      <w:r>
+        <w:rPr>
+          <w:rFonts w:ascii="Times New Roman" w:hAnsi="Times New Roman" w:cs="Times New Roman"/>
+          <w:sz w:val="24"/>
+        </w:rPr>
+        <w:t>men-elemen HTML yang digunakan:</w:t>
+      </w:r>
+    </w:p>
+    <w:p>
+      <w:pPr>
+        <w:jc w:val="both"/>
+        <w:rPr>
+          <w:rFonts w:ascii="Times New Roman" w:hAnsi="Times New Roman" w:cs="Times New Roman"/>
+          <w:sz w:val="24"/>
+        </w:rPr>
+      </w:pPr>
+      <w:r>
+        <w:rPr>
+          <w:rFonts w:ascii="Times New Roman" w:hAnsi="Times New Roman" w:cs="Times New Roman"/>
+          <w:sz w:val="24"/>
+        </w:rPr>
+        <w:t>&lt;div class="bg-footer-2 py-6"&gt;: Ini adalah elemen div dengan kelas "bg-footer-2" dan "py-6". Elemen div digunakan untuk mengelompokkan dan memformat konten, sedangkan kelas digunakan untuk memb</w:t>
+      </w:r>
+      <w:r>
+        <w:rPr>
+          <w:rFonts w:ascii="Times New Roman" w:hAnsi="Times New Roman" w:cs="Times New Roman"/>
+          <w:sz w:val="24"/>
+        </w:rPr>
+        <w:t xml:space="preserve">erikan </w:t>
+      </w:r>
+      <w:proofErr w:type="gramStart"/>
+      <w:r>
+        <w:rPr>
+          <w:rFonts w:ascii="Times New Roman" w:hAnsi="Times New Roman" w:cs="Times New Roman"/>
+          <w:sz w:val="24"/>
+        </w:rPr>
+        <w:t>gaya</w:t>
+      </w:r>
+      <w:proofErr w:type="gramEnd"/>
+      <w:r>
+        <w:rPr>
+          <w:rFonts w:ascii="Times New Roman" w:hAnsi="Times New Roman" w:cs="Times New Roman"/>
+          <w:sz w:val="24"/>
+        </w:rPr>
+        <w:t xml:space="preserve"> atau gaya tertentu.</w:t>
+      </w:r>
+    </w:p>
+    <w:p>
+      <w:pPr>
+        <w:jc w:val="both"/>
+        <w:rPr>
+          <w:rFonts w:ascii="Times New Roman" w:hAnsi="Times New Roman" w:cs="Times New Roman"/>
+          <w:sz w:val="24"/>
+        </w:rPr>
+      </w:pPr>
+      <w:r>
+        <w:rPr>
+          <w:rFonts w:ascii="Times New Roman" w:hAnsi="Times New Roman" w:cs="Times New Roman"/>
+          <w:sz w:val="24"/>
+        </w:rPr>
+        <w:t>&lt;div class="container text-white"&gt;: Ini adalah elemen div dengan kelas "container" dan "text-white". Kelas "container" biasanya digunakan untuk mengelola lebar dan tata letak kontennya, sementara kelas "text-whit</w:t>
+      </w:r>
+      <w:r>
+        <w:rPr>
+          <w:rFonts w:ascii="Times New Roman" w:hAnsi="Times New Roman" w:cs="Times New Roman"/>
+          <w:sz w:val="24"/>
+        </w:rPr>
+        <w:t>e" memberikan warna teks putih.</w:t>
+      </w:r>
+    </w:p>
+    <w:p>
+      <w:pPr>
+        <w:jc w:val="both"/>
+        <w:rPr>
+          <w:rFonts w:ascii="Times New Roman" w:hAnsi="Times New Roman" w:cs="Times New Roman"/>
+          <w:sz w:val="24"/>
+        </w:rPr>
+      </w:pPr>
+      <w:r>
+        <w:rPr>
+          <w:rFonts w:ascii="Times New Roman" w:hAnsi="Times New Roman" w:cs="Times New Roman"/>
+          <w:sz w:val="24"/>
+        </w:rPr>
+        <w:t>&lt;h4&gt;HIDROPONIK&lt;/h4&gt;: Ini adalah elemen heading level 4 (h4)</w:t>
+      </w:r>
+      <w:r>
+        <w:rPr>
+          <w:rFonts w:ascii="Times New Roman" w:hAnsi="Times New Roman" w:cs="Times New Roman"/>
+          <w:sz w:val="24"/>
+        </w:rPr>
+        <w:t xml:space="preserve"> yang berisi teks "HIDROPONIK".</w:t>
+      </w:r>
+    </w:p>
+    <w:p>
+      <w:pPr>
+        <w:jc w:val="both"/>
+        <w:rPr>
+          <w:rFonts w:ascii="Times New Roman" w:hAnsi="Times New Roman" w:cs="Times New Roman"/>
+          <w:sz w:val="24"/>
+        </w:rPr>
+      </w:pPr>
+      <w:r>
+        <w:rPr>
+          <w:rFonts w:ascii="Times New Roman" w:hAnsi="Times New Roman" w:cs="Times New Roman"/>
+          <w:sz w:val="24"/>
+        </w:rPr>
+        <w:t xml:space="preserve">&lt;ul class="nav-item list-footer"&gt;: Ini adalah elemen unordered list (ul) dengan kelas "nav-item" dan "list-footer". Kelas ini mungkin digunakan untuk memformat ul dengan </w:t>
+      </w:r>
+      <w:proofErr w:type="gramStart"/>
+      <w:r>
+        <w:rPr>
+          <w:rFonts w:ascii="Times New Roman" w:hAnsi="Times New Roman" w:cs="Times New Roman"/>
+          <w:sz w:val="24"/>
+        </w:rPr>
+        <w:t>gaya</w:t>
+      </w:r>
+      <w:proofErr w:type="gramEnd"/>
+      <w:r>
+        <w:rPr>
+          <w:rFonts w:ascii="Times New Roman" w:hAnsi="Times New Roman" w:cs="Times New Roman"/>
+          <w:sz w:val="24"/>
+        </w:rPr>
+        <w:t xml:space="preserve"> tertentu.</w:t>
+      </w:r>
+    </w:p>
+    <w:p>
+      <w:pPr>
+        <w:jc w:val="both"/>
+        <w:rPr>
+          <w:rFonts w:ascii="Times New Roman" w:hAnsi="Times New Roman" w:cs="Times New Roman"/>
+          <w:sz w:val="24"/>
+        </w:rPr>
+      </w:pPr>
+      <w:r>
+        <w:rPr>
+          <w:rFonts w:ascii="Times New Roman" w:hAnsi="Times New Roman" w:cs="Times New Roman"/>
+          <w:sz w:val="24"/>
+        </w:rPr>
+        <w:t xml:space="preserve">Pada dasarnya, struktur HTML di atas dirancang untuk membangun bagian footer dari suatu halaman web dengan informasi terkait hidroponik, alamat perusahaan, dan jadwal penerimaan tamu. Kelas-kelas yang digunakan kemungkinan besar terkait dengan </w:t>
+      </w:r>
+      <w:proofErr w:type="gramStart"/>
+      <w:r>
+        <w:rPr>
+          <w:rFonts w:ascii="Times New Roman" w:hAnsi="Times New Roman" w:cs="Times New Roman"/>
+          <w:sz w:val="24"/>
+        </w:rPr>
+        <w:t>gaya</w:t>
+      </w:r>
+      <w:proofErr w:type="gramEnd"/>
+      <w:r>
+        <w:rPr>
+          <w:rFonts w:ascii="Times New Roman" w:hAnsi="Times New Roman" w:cs="Times New Roman"/>
+          <w:sz w:val="24"/>
+        </w:rPr>
+        <w:t xml:space="preserve"> atau tata letak halaman web.</w:t>
+      </w:r>
+    </w:p>
+    <w:p>
+      <w:pPr>
+        <w:jc w:val="both"/>
+        <w:rPr>
+          <w:rFonts w:ascii="Times New Roman" w:hAnsi="Times New Roman" w:cs="Times New Roman"/>
+          <w:sz w:val="24"/>
+        </w:rPr>
+      </w:pPr>
+    </w:p>
+    <w:p>
+      <w:pPr>
+        <w:jc w:val="both"/>
+        <w:rPr>
+          <w:rFonts w:ascii="Times New Roman" w:hAnsi="Times New Roman" w:cs="Times New Roman"/>
+          <w:sz w:val="24"/>
+        </w:rPr>
+      </w:pPr>
+    </w:p>
+    <w:p>
+      <w:pPr>
+        <w:jc w:val="both"/>
+        <w:rPr>
+          <w:rFonts w:ascii="Times New Roman" w:hAnsi="Times New Roman" w:cs="Times New Roman"/>
+          <w:sz w:val="24"/>
+        </w:rPr>
+      </w:pPr>
+      <w:r>
+        <w:rPr>
+          <w:noProof/>
+        </w:rPr>
+        <w:lastRenderedPageBreak/>
+        <w:drawing>
+          <wp:inline distT="0" distB="0" distL="0" distR="0" wp14:anchorId="62EBF367" wp14:editId="7063471D">
+            <wp:extent cx="5760720" cy="5452745"/>
+            <wp:effectExtent l="0" t="0" r="0" b="0"/>
+            <wp:docPr id="13" name="Picture 13"/>
+            <wp:cNvGraphicFramePr>
+              <a:graphicFrameLocks xmlns:a="http://schemas.openxmlformats.org/drawingml/2006/main" noChangeAspect="1"/>
+            </wp:cNvGraphicFramePr>
+            <a:graphic xmlns:a="http://schemas.openxmlformats.org/drawingml/2006/main">
+              <a:graphicData uri="http://schemas.openxmlformats.org/drawingml/2006/picture">
+                <pic:pic xmlns:pic="http://schemas.openxmlformats.org/drawingml/2006/picture">
+                  <pic:nvPicPr>
+                    <pic:cNvPr id="1" name=""/>
+                    <pic:cNvPicPr/>
+                  </pic:nvPicPr>
+                  <pic:blipFill>
+                    <a:blip r:embed="rId21"/>
+                    <a:stretch>
+                      <a:fillRect/>
+                    </a:stretch>
+                  </pic:blipFill>
+                  <pic:spPr>
+                    <a:xfrm>
+                      <a:off x="0" y="0"/>
                       <a:ext cx="5760720" cy="5452745"/>
                     </a:xfrm>
                     <a:prstGeom prst="rect">
@@ -2046,7 +2507,7 @@
       </w:r>
     </w:p>
     <w:sectPr>
-      <w:headerReference w:type="default" r:id="rId20"/>
+      <w:headerReference w:type="default" r:id="rId22"/>
       <w:pgSz w:w="12240" w:h="15840"/>
       <w:pgMar w:top="1584" w:right="1584" w:bottom="1584" w:left="1584" w:header="706" w:footer="706" w:gutter="0"/>
       <w:cols w:space="708"/>

</xml_diff>